<commit_message>
Datu baseak 2.10 mugarria
</commit_message>
<xml_diff>
--- a/Mugarriak/Datu-Baseak/Documentoak/2.10.docx
+++ b/Mugarriak/Datu-Baseak/Documentoak/2.10.docx
@@ -189,6 +189,10 @@
         </mc:AlternateContent>
       </w:r>
       <w:r>
+        <w:rPr>
+          <w:noProof/>
+          <w:lang w:val="es-ES" w:eastAsia="es-ES"/>
+        </w:rPr>
         <w:drawing>
           <wp:inline distT="0" distB="0" distL="0" distR="0" wp14:anchorId="14AE2BCE" wp14:editId="2B9C53A3">
             <wp:extent cx="4048318" cy="4078309"/>
@@ -402,6 +406,10 @@
         </mc:AlternateContent>
       </w:r>
       <w:r>
+        <w:rPr>
+          <w:noProof/>
+          <w:lang w:val="es-ES" w:eastAsia="es-ES"/>
+        </w:rPr>
         <w:drawing>
           <wp:inline distT="0" distB="0" distL="0" distR="0" wp14:anchorId="7B9D62DC" wp14:editId="4AAD3E96">
             <wp:extent cx="4803692" cy="2694451"/>
@@ -595,6 +603,10 @@
         </mc:AlternateContent>
       </w:r>
       <w:r>
+        <w:rPr>
+          <w:noProof/>
+          <w:lang w:val="es-ES" w:eastAsia="es-ES"/>
+        </w:rPr>
         <w:drawing>
           <wp:inline distT="0" distB="0" distL="0" distR="0" wp14:anchorId="46A0E561" wp14:editId="0A2081AC">
             <wp:extent cx="5400040" cy="4302125"/>
@@ -666,6 +678,10 @@
         <w:jc w:val="center"/>
       </w:pPr>
       <w:r>
+        <w:rPr>
+          <w:noProof/>
+          <w:lang w:val="es-ES" w:eastAsia="es-ES"/>
+        </w:rPr>
         <w:lastRenderedPageBreak/>
         <w:drawing>
           <wp:inline distT="0" distB="0" distL="0" distR="0" wp14:anchorId="5465F331" wp14:editId="4927FB3D">
@@ -954,6 +970,10 @@
         </mc:AlternateContent>
       </w:r>
       <w:r>
+        <w:rPr>
+          <w:noProof/>
+          <w:lang w:val="es-ES" w:eastAsia="es-ES"/>
+        </w:rPr>
         <w:drawing>
           <wp:inline distT="0" distB="0" distL="0" distR="0" wp14:anchorId="6D007E1D" wp14:editId="32E2C9DE">
             <wp:extent cx="5400040" cy="4780915"/>
@@ -1009,6 +1029,10 @@
         <w:jc w:val="center"/>
       </w:pPr>
       <w:r>
+        <w:rPr>
+          <w:noProof/>
+          <w:lang w:val="es-ES" w:eastAsia="es-ES"/>
+        </w:rPr>
         <w:drawing>
           <wp:inline distT="0" distB="0" distL="0" distR="0" wp14:anchorId="71C21B8A" wp14:editId="67A7E6B9">
             <wp:extent cx="5400040" cy="1690370"/>
@@ -1202,6 +1226,10 @@
         </mc:AlternateContent>
       </w:r>
       <w:r>
+        <w:rPr>
+          <w:noProof/>
+          <w:lang w:val="es-ES" w:eastAsia="es-ES"/>
+        </w:rPr>
         <w:drawing>
           <wp:inline distT="0" distB="0" distL="0" distR="0" wp14:anchorId="52ED0926" wp14:editId="444B8D9C">
             <wp:extent cx="5400040" cy="4314190"/>
@@ -1241,6 +1269,10 @@
     </w:p>
     <w:p>
       <w:r>
+        <w:rPr>
+          <w:noProof/>
+          <w:lang w:val="es-ES" w:eastAsia="es-ES"/>
+        </w:rPr>
         <w:drawing>
           <wp:inline distT="0" distB="0" distL="0" distR="0" wp14:anchorId="4333F115" wp14:editId="1BD9FBE4">
             <wp:extent cx="5400040" cy="4288155"/>
@@ -1277,13 +1309,149 @@
           </wp:inline>
         </w:drawing>
       </w:r>
+    </w:p>
+    <w:p>
+      <w:r>
+        <w:lastRenderedPageBreak/>
+        <w:t xml:space="preserve">Azkenik datu base batera konexioa egingo da eta bertatik datuak hartuko dira. Hasiera batean zerbitzarian dagoen datu basera konexioa egitena ahalegindu da. Baina errorea ematen zuenez </w:t>
+      </w:r>
+      <w:proofErr w:type="spellStart"/>
+      <w:r>
+        <w:t>localean</w:t>
+      </w:r>
+      <w:proofErr w:type="spellEnd"/>
+      <w:r>
+        <w:t xml:space="preserve"> </w:t>
+      </w:r>
+      <w:proofErr w:type="spellStart"/>
+      <w:r>
+        <w:t>MySQL</w:t>
+      </w:r>
+      <w:proofErr w:type="spellEnd"/>
+      <w:r>
+        <w:t>-ko datu basea dago, beraz bertara egin da konexioa.</w:t>
+      </w:r>
+    </w:p>
+    <w:p/>
+    <w:p>
+      <w:r>
+        <w:drawing>
+          <wp:inline distT="0" distB="0" distL="0" distR="0" wp14:anchorId="3F6FC4DC" wp14:editId="5CB07EFD">
+            <wp:extent cx="5400040" cy="5249545"/>
+            <wp:effectExtent l="0" t="0" r="0" b="8255"/>
+            <wp:docPr id="10" name="Irudia 10"/>
+            <wp:cNvGraphicFramePr>
+              <a:graphicFrameLocks xmlns:a="http://schemas.openxmlformats.org/drawingml/2006/main" noChangeAspect="1"/>
+            </wp:cNvGraphicFramePr>
+            <a:graphic xmlns:a="http://schemas.openxmlformats.org/drawingml/2006/main">
+              <a:graphicData uri="http://schemas.openxmlformats.org/drawingml/2006/picture">
+                <pic:pic xmlns:pic="http://schemas.openxmlformats.org/drawingml/2006/picture">
+                  <pic:nvPicPr>
+                    <pic:cNvPr id="1" name=""/>
+                    <pic:cNvPicPr/>
+                  </pic:nvPicPr>
+                  <pic:blipFill>
+                    <a:blip r:embed="rId12"/>
+                    <a:stretch>
+                      <a:fillRect/>
+                    </a:stretch>
+                  </pic:blipFill>
+                  <pic:spPr>
+                    <a:xfrm>
+                      <a:off x="0" y="0"/>
+                      <a:ext cx="5400040" cy="5249545"/>
+                    </a:xfrm>
+                    <a:prstGeom prst="rect">
+                      <a:avLst/>
+                    </a:prstGeom>
+                  </pic:spPr>
+                </pic:pic>
+              </a:graphicData>
+            </a:graphic>
+          </wp:inline>
+        </w:drawing>
+      </w:r>
+    </w:p>
+    <w:p>
+      <w:r>
+        <w:drawing>
+          <wp:inline distT="0" distB="0" distL="0" distR="0" wp14:anchorId="1E2CF8D0" wp14:editId="27FF2925">
+            <wp:extent cx="5400040" cy="2103120"/>
+            <wp:effectExtent l="0" t="0" r="0" b="0"/>
+            <wp:docPr id="11" name="Irudia 11"/>
+            <wp:cNvGraphicFramePr>
+              <a:graphicFrameLocks xmlns:a="http://schemas.openxmlformats.org/drawingml/2006/main" noChangeAspect="1"/>
+            </wp:cNvGraphicFramePr>
+            <a:graphic xmlns:a="http://schemas.openxmlformats.org/drawingml/2006/main">
+              <a:graphicData uri="http://schemas.openxmlformats.org/drawingml/2006/picture">
+                <pic:pic xmlns:pic="http://schemas.openxmlformats.org/drawingml/2006/picture">
+                  <pic:nvPicPr>
+                    <pic:cNvPr id="1" name=""/>
+                    <pic:cNvPicPr/>
+                  </pic:nvPicPr>
+                  <pic:blipFill>
+                    <a:blip r:embed="rId13"/>
+                    <a:stretch>
+                      <a:fillRect/>
+                    </a:stretch>
+                  </pic:blipFill>
+                  <pic:spPr>
+                    <a:xfrm>
+                      <a:off x="0" y="0"/>
+                      <a:ext cx="5400040" cy="2103120"/>
+                    </a:xfrm>
+                    <a:prstGeom prst="rect">
+                      <a:avLst/>
+                    </a:prstGeom>
+                  </pic:spPr>
+                </pic:pic>
+              </a:graphicData>
+            </a:graphic>
+          </wp:inline>
+        </w:drawing>
+      </w:r>
+    </w:p>
+    <w:p>
+      <w:r>
+        <w:lastRenderedPageBreak/>
+        <w:drawing>
+          <wp:inline distT="0" distB="0" distL="0" distR="0" wp14:anchorId="74325D72" wp14:editId="1976A6A5">
+            <wp:extent cx="5400040" cy="4314190"/>
+            <wp:effectExtent l="0" t="0" r="0" b="0"/>
+            <wp:docPr id="23" name="Irudia 23"/>
+            <wp:cNvGraphicFramePr>
+              <a:graphicFrameLocks xmlns:a="http://schemas.openxmlformats.org/drawingml/2006/main" noChangeAspect="1"/>
+            </wp:cNvGraphicFramePr>
+            <a:graphic xmlns:a="http://schemas.openxmlformats.org/drawingml/2006/main">
+              <a:graphicData uri="http://schemas.openxmlformats.org/drawingml/2006/picture">
+                <pic:pic xmlns:pic="http://schemas.openxmlformats.org/drawingml/2006/picture">
+                  <pic:nvPicPr>
+                    <pic:cNvPr id="1" name=""/>
+                    <pic:cNvPicPr/>
+                  </pic:nvPicPr>
+                  <pic:blipFill>
+                    <a:blip r:embed="rId14"/>
+                    <a:stretch>
+                      <a:fillRect/>
+                    </a:stretch>
+                  </pic:blipFill>
+                  <pic:spPr>
+                    <a:xfrm>
+                      <a:off x="0" y="0"/>
+                      <a:ext cx="5400040" cy="4314190"/>
+                    </a:xfrm>
+                    <a:prstGeom prst="rect">
+                      <a:avLst/>
+                    </a:prstGeom>
+                  </pic:spPr>
+                </pic:pic>
+              </a:graphicData>
+            </a:graphic>
+          </wp:inline>
+        </w:drawing>
+      </w:r>
       <w:bookmarkStart w:id="0" w:name="_GoBack"/>
       <w:bookmarkEnd w:id="0"/>
-    </w:p>
-    <w:p>
-      <w:pPr>
-        <w:jc w:val="center"/>
-      </w:pPr>
     </w:p>
     <w:p>
       <w:pPr>

</xml_diff>